<commit_message>
Add Swagger/OpenAPI docs (drf-spectacular), update README and technical doc
</commit_message>
<xml_diff>
--- a/TECHNICAL_DOCUMENTATION.docx
+++ b/TECHNICAL_DOCUMENTATION.docx
@@ -163,6 +163,68 @@
       </w:pPr>
       <w:r>
         <w:t>12. API Endpoints</w:t>
+      </w:r>
+    </w:p>
+    <w:p>
+      <w:pPr>
+        <w:pStyle w:val="Heading2"/>
+      </w:pPr>
+      <w:r>
+        <w:t>API Documentation (Swagger / OpenAPI)</w:t>
+      </w:r>
+    </w:p>
+    <w:p>
+      <w:pPr/>
+      <w:r>
+        <w:t>IntelliWheels provides interactive API documentation powered by drf-spectacular. Once the server is running, the following endpoints are available:</w:t>
+      </w:r>
+    </w:p>
+    <w:p>
+      <w:pPr>
+        <w:pStyle w:val="ListBullet"/>
+      </w:pPr>
+      <w:r>
+        <w:rPr>
+          <w:b/>
+        </w:rPr>
+        <w:t>/api/docs/</w:t>
+      </w:r>
+      <w:r>
+        <w:t xml:space="preserve"> — Swagger UI: Interactive API explorer where you can test endpoints directly from the browser</w:t>
+      </w:r>
+    </w:p>
+    <w:p>
+      <w:pPr>
+        <w:pStyle w:val="ListBullet"/>
+      </w:pPr>
+      <w:r>
+        <w:rPr>
+          <w:b/>
+        </w:rPr>
+        <w:t>/api/redoc/</w:t>
+      </w:r>
+      <w:r>
+        <w:t xml:space="preserve"> — ReDoc: Clean, readable API reference documentation</w:t>
+      </w:r>
+    </w:p>
+    <w:p>
+      <w:pPr>
+        <w:pStyle w:val="ListBullet"/>
+      </w:pPr>
+      <w:r>
+        <w:rPr>
+          <w:b/>
+        </w:rPr>
+        <w:t>/api/schema/</w:t>
+      </w:r>
+      <w:r>
+        <w:t xml:space="preserve"> — OpenAPI 3.0 Schema: Downloadable JSON/YAML schema for code generation and integration</w:t>
+      </w:r>
+    </w:p>
+    <w:p>
+      <w:pPr/>
+      <w:r>
+        <w:t>Implementation: All API views are annotated with @extend_schema decorators from drf-spectacular, providing complete request/response schemas, descriptions, and tag grouping (Chat, Price Estimator, Vision, WhatsApp).</w:t>
       </w:r>
     </w:p>
     <w:p>
@@ -1438,6 +1500,20 @@
         <w:rPr>
           <w:b/>
         </w:rPr>
+        <w:t>drf-spectacular — OpenAPI 3.0 schema generation with Swagger UI and ReDoc for interactive API documentation</w:t>
+      </w:r>
+      <w:r>
+        <w:t xml:space="preserve"/>
+      </w:r>
+    </w:p>
+    <w:p>
+      <w:pPr>
+        <w:pStyle w:val="ListBullet"/>
+      </w:pPr>
+      <w:r>
+        <w:rPr>
+          <w:b/>
+        </w:rPr>
         <w:t>Gemini 2.5 Flash</w:t>
       </w:r>
       <w:r>
@@ -1505,7 +1581,7 @@
           <w:color w:val="008080"/>
           <w:sz w:val="18"/>
         </w:rPr>
-        <w:t>Capstone_AI_Tutor/</w:t>
+        <w:t>Marketplace_AI/</w:t>
         <w:br/>
         <w:t>├── config/                     Django project configuration</w:t>
         <w:br/>
@@ -6325,7 +6401,7 @@
         </w:rPr>
         <w:t># Clone and setup</w:t>
         <w:br/>
-        <w:t>cd Capstone_AI_Tutor</w:t>
+        <w:t>cd Marketplace_AI</w:t>
         <w:br/>
         <w:t>python -m venv venv</w:t>
         <w:br/>

</xml_diff>

<commit_message>
Refactor: CrewAI multi-agent architecture with crews, flows, and separated prompts
</commit_message>
<xml_diff>
--- a/TECHNICAL_DOCUMENTATION.docx
+++ b/TECHNICAL_DOCUMENTATION.docx
@@ -6922,6 +6922,113 @@
         <w:t>IntelliWheels — AI Engineer Course Capstone Project — February 2026</w:t>
       </w:r>
     </w:p>
+    <w:p>
+      <w:pPr>
+        <w:pStyle w:val="Heading1"/>
+      </w:pPr>
+      <w:r>
+        <w:t>CrewAI Multi-Agent Architecture</w:t>
+      </w:r>
+    </w:p>
+    <w:p>
+      <w:pPr>
+        <w:pStyle w:val="Heading2"/>
+      </w:pPr>
+      <w:r>
+        <w:t>Overview</w:t>
+      </w:r>
+    </w:p>
+    <w:p>
+      <w:r>
+        <w:t>The project was refactored to follow a multi-agent architecture using CrewAI. This separates concerns into distinct layers: prompts, tools (LLM config), crews (agent definitions), and flows (orchestration logic). Both the car chatbot and vision analysis are implemented as AI agents managed by CrewAI crews.</w:t>
+      </w:r>
+    </w:p>
+    <w:p>
+      <w:pPr>
+        <w:pStyle w:val="Heading2"/>
+      </w:pPr>
+      <w:r>
+        <w:t>Prompt Engineering (ai_engine/prompts/)</w:t>
+      </w:r>
+    </w:p>
+    <w:p>
+      <w:r>
+        <w:t>Prompts are extracted from code into standalone Markdown files for easier editing and version control. The load_prompt() function reads templates from .md files at runtime. Files include car_chatbot_system.md (system prompt for the car advisor agent) and vision_analysis.md (structured JSON prompt for car image analysis).</w:t>
+      </w:r>
+    </w:p>
+    <w:p>
+      <w:pPr>
+        <w:pStyle w:val="Heading2"/>
+      </w:pPr>
+      <w:r>
+        <w:t>LLM Configuration (ai_engine/tools/)</w:t>
+      </w:r>
+    </w:p>
+    <w:p>
+      <w:r>
+        <w:t>LLM instances are centrally configured in ai_engine/tools/__init__.py using CrewAI's LLM class. Two instances are defined: gemini_llm (temperature=0.7, for conversational tasks) and gemini_vision_llm (temperature=0.3, for structured vision output). Both use the Gemini model via litellm with the gemini/ prefix.</w:t>
+      </w:r>
+    </w:p>
+    <w:p>
+      <w:pPr>
+        <w:pStyle w:val="Heading2"/>
+      </w:pPr>
+      <w:r>
+        <w:t>Crews (ai_engine/crews/)</w:t>
+      </w:r>
+    </w:p>
+    <w:p>
+      <w:r>
+        <w:t>Each crew follows the CrewAI @CrewBase pattern with YAML config files for agents and tasks:</w:t>
+      </w:r>
+    </w:p>
+    <w:p>
+      <w:pPr>
+        <w:pStyle w:val="ListBullet"/>
+      </w:pPr>
+      <w:r>
+        <w:t>CarChatCrew (car_chat_crew/) - defines a car_advisor agent with role, goal, and backstory in agents.yaml. The task accepts {user_message} and {conversation_history} inputs.</w:t>
+      </w:r>
+    </w:p>
+    <w:p>
+      <w:pPr>
+        <w:pStyle w:val="ListBullet"/>
+      </w:pPr>
+      <w:r>
+        <w:t>VisionAnalysisCrew (vision_crew/) - defines a vision_analyst agent. The task accepts {image_description} input from Gemini Vision preprocessing.</w:t>
+      </w:r>
+    </w:p>
+    <w:p>
+      <w:r>
+        <w:t>Crews use a sequential process and produce a single Task output. YAML configuration makes agent behavior easily modifiable without code changes.</w:t>
+      </w:r>
+    </w:p>
+    <w:p>
+      <w:pPr>
+        <w:pStyle w:val="Heading2"/>
+      </w:pPr>
+      <w:r>
+        <w:t>Flows (ai_engine/flows/)</w:t>
+      </w:r>
+    </w:p>
+    <w:p>
+      <w:r>
+        <w:t>CarMarketplaceFlow orchestrates multiple crews using CrewAI's Flow class. It uses a Pydantic state model (CarMarketplaceState) to track request_type, conversation_history, image_bytes, and outputs. The flow classifies incoming requests using @start(), routes them via @router() to the appropriate crew (chat, vision, or both), and assembles the final output using or_() to combine results from either path.</w:t>
+      </w:r>
+    </w:p>
+    <w:p>
+      <w:pPr>
+        <w:pStyle w:val="Heading2"/>
+      </w:pPr>
+      <w:r>
+        <w:t>Agent Wrappers</w:t>
+      </w:r>
+    </w:p>
+    <w:p>
+      <w:r>
+        <w:t>Both agents offer two execution paths: a direct Gemini SDK path (CarChatbotAgent, analyze_car_image) and a CrewAI path (CarChatbotCrewAgent, analyze_car_image_crew). The direct path serves as a fast fallback, while the CrewAI path provides structured agent orchestration. The API views currently use the direct path for production reliability, with the CrewAI path available for enhanced workflows.</w:t>
+      </w:r>
+    </w:p>
     <w:sectPr>
       <w:pgSz w:w="12240" w:h="15840"/>
       <w:pgMar w:top="1440" w:right="1800" w:bottom="1440" w:left="1800" w:header="720" w:footer="720" w:gutter="0"/>

</xml_diff>